<commit_message>
Koncowa wersja wstepnej dokumentacji
</commit_message>
<xml_diff>
--- a/MKOI_part-1.docx
+++ b/MKOI_part-1.docx
@@ -2,59 +2,146 @@
 <file path=word/document.xml><?xml version="1.0" encoding="utf-8"?>
 <w:document xmlns:wpc="http://schemas.microsoft.com/office/word/2010/wordprocessingCanvas" xmlns:mc="http://schemas.openxmlformats.org/markup-compatibility/2006" xmlns:o="urn:schemas-microsoft-com:office:office" xmlns:r="http://schemas.openxmlformats.org/officeDocument/2006/relationships" xmlns:m="http://schemas.openxmlformats.org/officeDocument/2006/math" xmlns:v="urn:schemas-microsoft-com:vml" xmlns:wp14="http://schemas.microsoft.com/office/word/2010/wordprocessingDrawing" xmlns:wp="http://schemas.openxmlformats.org/drawingml/2006/wordprocessingDrawing" xmlns:w10="urn:schemas-microsoft-com:office:word" xmlns:w="http://schemas.openxmlformats.org/wordprocessingml/2006/main" xmlns:w14="http://schemas.microsoft.com/office/word/2010/wordml" xmlns:w15="http://schemas.microsoft.com/office/word/2012/wordml" xmlns:wpg="http://schemas.microsoft.com/office/word/2010/wordprocessingGroup" xmlns:wpi="http://schemas.microsoft.com/office/word/2010/wordprocessingInk" xmlns:wne="http://schemas.microsoft.com/office/word/2006/wordml" xmlns:wps="http://schemas.microsoft.com/office/word/2010/wordprocessingShape" mc:Ignorable="w14 w15 wp14">
   <w:body>
+    <w:tbl>
+      <w:tblPr>
+        <w:tblStyle w:val="Tabela-Siatka"/>
+        <w:tblW w:w="0" w:type="auto"/>
+        <w:tblBorders>
+          <w:top w:val="none" w:sz="0" w:space="0" w:color="auto"/>
+          <w:left w:val="none" w:sz="0" w:space="0" w:color="auto"/>
+          <w:bottom w:val="none" w:sz="0" w:space="0" w:color="auto"/>
+          <w:right w:val="none" w:sz="0" w:space="0" w:color="auto"/>
+          <w:insideH w:val="none" w:sz="0" w:space="0" w:color="auto"/>
+          <w:insideV w:val="none" w:sz="0" w:space="0" w:color="auto"/>
+        </w:tblBorders>
+        <w:tblLook w:val="04A0" w:firstRow="1" w:lastRow="0" w:firstColumn="1" w:lastColumn="0" w:noHBand="0" w:noVBand="1"/>
+      </w:tblPr>
+      <w:tblGrid>
+        <w:gridCol w:w="4531"/>
+        <w:gridCol w:w="4531"/>
+      </w:tblGrid>
+      <w:tr>
+        <w:tc>
+          <w:tcPr>
+            <w:tcW w:w="4531" w:type="dxa"/>
+          </w:tcPr>
+          <w:p>
+            <w:pPr>
+              <w:rPr>
+                <w:rFonts w:ascii="Times New Roman" w:hAnsi="Times New Roman" w:cs="Times New Roman"/>
+                <w:sz w:val="24"/>
+              </w:rPr>
+            </w:pPr>
+            <w:r>
+              <w:rPr>
+                <w:rFonts w:ascii="Times New Roman" w:hAnsi="Times New Roman" w:cs="Times New Roman"/>
+                <w:sz w:val="24"/>
+              </w:rPr>
+              <w:t>Vitali Karpinski</w:t>
+            </w:r>
+          </w:p>
+          <w:p>
+            <w:pPr>
+              <w:rPr>
+                <w:rFonts w:ascii="Times New Roman" w:hAnsi="Times New Roman" w:cs="Times New Roman"/>
+                <w:sz w:val="24"/>
+              </w:rPr>
+            </w:pPr>
+            <w:r>
+              <w:rPr>
+                <w:rFonts w:ascii="Times New Roman" w:hAnsi="Times New Roman" w:cs="Times New Roman"/>
+                <w:sz w:val="24"/>
+              </w:rPr>
+              <w:t>Robert Zagórski</w:t>
+            </w:r>
+          </w:p>
+        </w:tc>
+        <w:tc>
+          <w:tcPr>
+            <w:tcW w:w="4531" w:type="dxa"/>
+          </w:tcPr>
+          <w:p>
+            <w:pPr>
+              <w:jc w:val="right"/>
+              <w:rPr>
+                <w:rFonts w:ascii="Times New Roman" w:hAnsi="Times New Roman" w:cs="Times New Roman"/>
+                <w:sz w:val="24"/>
+              </w:rPr>
+            </w:pPr>
+            <w:r>
+              <w:rPr>
+                <w:rFonts w:ascii="Times New Roman" w:hAnsi="Times New Roman" w:cs="Times New Roman"/>
+                <w:sz w:val="24"/>
+              </w:rPr>
+              <w:t xml:space="preserve">prowadzący: </w:t>
+            </w:r>
+            <w:bookmarkStart w:id="0" w:name="_GoBack"/>
+            <w:r>
+              <w:rPr>
+                <w:rFonts w:ascii="Times New Roman" w:hAnsi="Times New Roman" w:cs="Times New Roman"/>
+                <w:color w:val="444444"/>
+                <w:sz w:val="24"/>
+                <w:szCs w:val="24"/>
+              </w:rPr>
+              <w:t>mgr inż. Mariusz Sepczuk</w:t>
+            </w:r>
+            <w:bookmarkEnd w:id="0"/>
+            <w:r>
+              <w:rPr>
+                <w:rFonts w:ascii="Arial" w:hAnsi="Arial" w:cs="Arial"/>
+                <w:color w:val="444444"/>
+                <w:sz w:val="21"/>
+                <w:szCs w:val="21"/>
+              </w:rPr>
+              <w:br/>
+            </w:r>
+            <w:r>
+              <w:rPr>
+                <w:rFonts w:ascii="Times New Roman" w:hAnsi="Times New Roman" w:cs="Times New Roman"/>
+                <w:sz w:val="24"/>
+              </w:rPr>
+              <w:t>semestr: 14L (2013/2014)</w:t>
+            </w:r>
+          </w:p>
+        </w:tc>
+      </w:tr>
+    </w:tbl>
     <w:p>
       <w:pPr>
-        <w:spacing w:after="0"/>
-        <w:rPr>
-          <w:rFonts w:ascii="Times New Roman" w:hAnsi="Times New Roman" w:cs="Times New Roman"/>
-          <w:sz w:val="24"/>
-        </w:rPr>
-      </w:pPr>
-      <w:r>
-        <w:rPr>
-          <w:rFonts w:ascii="Times New Roman" w:hAnsi="Times New Roman" w:cs="Times New Roman"/>
-          <w:sz w:val="24"/>
-        </w:rPr>
-        <w:t>Vitali Karpinski</w:t>
+        <w:spacing w:before="240"/>
+        <w:jc w:val="center"/>
+        <w:rPr>
+          <w:rFonts w:ascii="Times New Roman" w:hAnsi="Times New Roman" w:cs="Times New Roman"/>
+          <w:b/>
+          <w:sz w:val="28"/>
+        </w:rPr>
+      </w:pPr>
+      <w:r>
+        <w:rPr>
+          <w:rFonts w:ascii="Times New Roman" w:hAnsi="Times New Roman" w:cs="Times New Roman"/>
+          <w:b/>
+          <w:sz w:val="28"/>
+        </w:rPr>
+        <w:t>Protokół DH na krzywej eliptycznej nad ciałem binarnym</w:t>
       </w:r>
     </w:p>
     <w:p>
       <w:pPr>
-        <w:rPr>
-          <w:rFonts w:ascii="Times New Roman" w:hAnsi="Times New Roman" w:cs="Times New Roman"/>
-          <w:sz w:val="24"/>
-        </w:rPr>
-      </w:pPr>
-      <w:r>
-        <w:rPr>
-          <w:rFonts w:ascii="Times New Roman" w:hAnsi="Times New Roman" w:cs="Times New Roman"/>
-          <w:sz w:val="24"/>
-        </w:rPr>
-        <w:t>Robert Zagórski</w:t>
+        <w:spacing w:before="240"/>
+        <w:jc w:val="both"/>
+        <w:rPr>
+          <w:sz w:val="24"/>
+        </w:rPr>
+      </w:pPr>
+      <w:r>
+        <w:rPr>
+          <w:sz w:val="24"/>
+        </w:rPr>
+        <w:t xml:space="preserve">Zadanie projektowe polega na stworzeniu aplikacji, która pozwoli użytkownikom wygenerować wspólny klucz sesji z wykorzystaniem algorytmu ECDH. </w:t>
       </w:r>
     </w:p>
     <w:p>
       <w:pPr>
-        <w:spacing w:before="240"/>
-        <w:jc w:val="center"/>
-        <w:rPr>
-          <w:rFonts w:ascii="Times New Roman" w:hAnsi="Times New Roman" w:cs="Times New Roman"/>
-          <w:b/>
-          <w:sz w:val="28"/>
-        </w:rPr>
-      </w:pPr>
-      <w:r>
-        <w:rPr>
-          <w:rFonts w:ascii="Times New Roman" w:hAnsi="Times New Roman" w:cs="Times New Roman"/>
-          <w:b/>
-          <w:sz w:val="28"/>
-        </w:rPr>
-        <w:t>Protokół DH na krzywej eliptycznej nad ciałem binarnym</w:t>
-      </w:r>
-    </w:p>
-    <w:p>
-      <w:pPr>
-        <w:spacing w:before="240"/>
         <w:jc w:val="both"/>
         <w:rPr>
           <w:sz w:val="24"/>
@@ -64,21 +151,20 @@
         <w:rPr>
           <w:sz w:val="24"/>
         </w:rPr>
-        <w:t xml:space="preserve">Zadanie projektowe polega na stworzeniu aplikacji, która pozwoli użytkownikom wygenerować wspólny klucz sesji z wykorzystaniem algorytmu ECDH. </w:t>
-      </w:r>
-    </w:p>
-    <w:p>
-      <w:pPr>
-        <w:jc w:val="both"/>
-        <w:rPr>
-          <w:sz w:val="24"/>
-        </w:rPr>
-      </w:pPr>
-      <w:r>
-        <w:rPr>
-          <w:sz w:val="24"/>
-        </w:rPr>
-        <w:t>Przed rozpoczęciem działania algorytmu muszą być zdefiniowane pewne stałe niezbędne w celu jego realizacji. Przede wszystkim użytkownik aplikacji powinien podać parametry krzywej eliptycznej oraz zdefiniować ciało binarne. Krzywa eliptyczna wykorzystywana do realizacji ECDH nad ciałem binarnym jest opisana następującym równaniem:</w:t>
+        <w:t>Przed rozpoczęciem działania algorytmu muszą być zdefiniowane pewne stałe niezbędne w celu jego realizacji. Przede wszystkim użytkownik aplikacji powinien podać parametry krzywej eliptycznej oraz zdefiniować ciało binarne. Krzywa eliptyczna wykorzystywana do realizacji ECDH nad ciałem binarnym jest opisana następującym równaniem</w:t>
+      </w:r>
+      <w:r>
+        <w:rPr>
+          <w:sz w:val="24"/>
+          <w:vertAlign w:val="superscript"/>
+        </w:rPr>
+        <w:t>[1]</w:t>
+      </w:r>
+      <w:r>
+        <w:rPr>
+          <w:sz w:val="24"/>
+        </w:rPr>
+        <w:t>:</w:t>
       </w:r>
     </w:p>
     <w:p>
@@ -716,7 +802,38 @@
           <w:rFonts w:ascii="Times New Roman" w:hAnsi="Times New Roman" w:cs="Times New Roman"/>
           <w:sz w:val="24"/>
         </w:rPr>
-        <w:t>Pierwszym krokiem wygenerowania wspólnego klucza sesji jest generacja kluczy prywatnych. Kluczem prywatnym</w:t>
+        <w:t>Pierwszym krokiem wygenerowania wspólnego klucza sesji jest generacja kluczy prywatnych</w:t>
+      </w:r>
+      <w:r>
+        <w:rPr>
+          <w:rFonts w:ascii="Times New Roman" w:hAnsi="Times New Roman" w:cs="Times New Roman"/>
+          <w:sz w:val="24"/>
+          <w:vertAlign w:val="superscript"/>
+        </w:rPr>
+        <w:t>[</w:t>
+      </w:r>
+      <w:r>
+        <w:rPr>
+          <w:rFonts w:ascii="Times New Roman" w:hAnsi="Times New Roman" w:cs="Times New Roman"/>
+          <w:sz w:val="24"/>
+          <w:vertAlign w:val="superscript"/>
+        </w:rPr>
+        <w:t>2</w:t>
+      </w:r>
+      <w:r>
+        <w:rPr>
+          <w:rFonts w:ascii="Times New Roman" w:hAnsi="Times New Roman" w:cs="Times New Roman"/>
+          <w:sz w:val="24"/>
+          <w:vertAlign w:val="superscript"/>
+        </w:rPr>
+        <w:t>]</w:t>
+      </w:r>
+      <w:r>
+        <w:rPr>
+          <w:rFonts w:ascii="Times New Roman" w:hAnsi="Times New Roman" w:cs="Times New Roman"/>
+          <w:sz w:val="24"/>
+        </w:rPr>
+        <w:t>. Kluczem prywatnym</w:t>
       </w:r>
       <w:r>
         <w:rPr>
@@ -767,7 +884,35 @@
           <w:rFonts w:ascii="Times New Roman" w:hAnsi="Times New Roman" w:cs="Times New Roman"/>
           <w:sz w:val="24"/>
         </w:rPr>
-        <w:t xml:space="preserve">-1]. Następnie muszą być stworzone klucze publiczne, które będą wymieniany między uczestnikami sesji. Klucz publiczny jest obliczany jako iloczyn klucza prywatnego oraz punktu </w:t>
+        <w:t>-1].</w:t>
+      </w:r>
+      <w:r>
+        <w:rPr>
+          <w:rFonts w:ascii="Times New Roman" w:hAnsi="Times New Roman" w:cs="Times New Roman"/>
+          <w:sz w:val="24"/>
+        </w:rPr>
+        <w:t xml:space="preserve"> Jej pierwszość sprawdzana będzie testem Rabina-Millera.</w:t>
+      </w:r>
+      <w:r>
+        <w:rPr>
+          <w:rFonts w:ascii="Times New Roman" w:hAnsi="Times New Roman" w:cs="Times New Roman"/>
+          <w:sz w:val="24"/>
+        </w:rPr>
+        <w:t xml:space="preserve"> Następnie muszą być stworzone klucze </w:t>
+      </w:r>
+      <w:r>
+        <w:rPr>
+          <w:rFonts w:ascii="Times New Roman" w:hAnsi="Times New Roman" w:cs="Times New Roman"/>
+          <w:sz w:val="24"/>
+        </w:rPr>
+        <w:t>publiczne, które będą wymieniane</w:t>
+      </w:r>
+      <w:r>
+        <w:rPr>
+          <w:rFonts w:ascii="Times New Roman" w:hAnsi="Times New Roman" w:cs="Times New Roman"/>
+          <w:sz w:val="24"/>
+        </w:rPr>
+        <w:t xml:space="preserve"> między uczestnikami sesji. Klucz publiczny jest obliczany jako iloczyn klucza prywatnego oraz punktu </w:t>
       </w:r>
       <w:r>
         <w:rPr>
@@ -783,14 +928,60 @@
           <w:i/>
           <w:sz w:val="24"/>
         </w:rPr>
-        <w:t>, Q = dG</w:t>
-      </w:r>
-      <w:r>
-        <w:rPr>
-          <w:rFonts w:ascii="Times New Roman" w:hAnsi="Times New Roman" w:cs="Times New Roman"/>
-          <w:sz w:val="24"/>
-        </w:rPr>
-        <w:t xml:space="preserve">. Operacja iloczynu na krzywej eliptycznej jest definiowana jako suma punktu </w:t>
+        <w:t xml:space="preserve">, Q = </w:t>
+      </w:r>
+      <w:r>
+        <w:rPr>
+          <w:rFonts w:ascii="Times New Roman" w:hAnsi="Times New Roman" w:cs="Times New Roman"/>
+          <w:i/>
+          <w:sz w:val="24"/>
+        </w:rPr>
+        <w:t>[</w:t>
+      </w:r>
+      <w:r>
+        <w:rPr>
+          <w:rFonts w:ascii="Times New Roman" w:hAnsi="Times New Roman" w:cs="Times New Roman"/>
+          <w:i/>
+          <w:sz w:val="24"/>
+        </w:rPr>
+        <w:t>d</w:t>
+      </w:r>
+      <w:r>
+        <w:rPr>
+          <w:rFonts w:ascii="Times New Roman" w:hAnsi="Times New Roman" w:cs="Times New Roman"/>
+          <w:i/>
+          <w:sz w:val="24"/>
+        </w:rPr>
+        <w:t>]</w:t>
+      </w:r>
+      <w:r>
+        <w:rPr>
+          <w:rFonts w:ascii="Times New Roman" w:hAnsi="Times New Roman" w:cs="Times New Roman"/>
+          <w:i/>
+          <w:sz w:val="24"/>
+        </w:rPr>
+        <w:t>G</w:t>
+      </w:r>
+      <w:r>
+        <w:rPr>
+          <w:rFonts w:ascii="Times New Roman" w:hAnsi="Times New Roman" w:cs="Times New Roman"/>
+          <w:sz w:val="24"/>
+        </w:rPr>
+        <w:t xml:space="preserve">. Operacja iloczynu </w:t>
+      </w:r>
+      <w:r>
+        <w:rPr>
+          <w:rFonts w:ascii="Times New Roman" w:hAnsi="Times New Roman" w:cs="Times New Roman"/>
+          <w:sz w:val="24"/>
+        </w:rPr>
+        <w:t xml:space="preserve">punktu </w:t>
+      </w:r>
+      <w:r>
+        <w:rPr>
+          <w:rFonts w:ascii="Times New Roman" w:hAnsi="Times New Roman" w:cs="Times New Roman"/>
+          <w:sz w:val="24"/>
+        </w:rPr>
+        <w:t xml:space="preserve">na krzywej eliptycznej jest definiowana jako suma punktu </w:t>
       </w:r>
       <w:r>
         <w:rPr>
@@ -934,10 +1125,130 @@
           <w:rFonts w:ascii="Times New Roman" w:hAnsi="Times New Roman" w:cs="Times New Roman"/>
           <w:sz w:val="24"/>
         </w:rPr>
-        <w:t xml:space="preserve">. </w:t>
-      </w:r>
-      <w:bookmarkStart w:id="0" w:name="_GoBack"/>
-      <w:bookmarkEnd w:id="0"/>
+        <w:t>.</w:t>
+      </w:r>
+      <w:r>
+        <w:rPr>
+          <w:rFonts w:ascii="Times New Roman" w:hAnsi="Times New Roman" w:cs="Times New Roman"/>
+          <w:sz w:val="24"/>
+        </w:rPr>
+        <w:t xml:space="preserve"> Warunkiem poprawności algorytmu, jest równość niezależnie obliczonych kluczy publicznych.</w:t>
+      </w:r>
+      <w:r>
+        <w:rPr>
+          <w:rFonts w:ascii="Times New Roman" w:hAnsi="Times New Roman" w:cs="Times New Roman"/>
+          <w:sz w:val="24"/>
+        </w:rPr>
+        <w:t xml:space="preserve"> </w:t>
+      </w:r>
+    </w:p>
+    <w:p>
+      <w:pPr>
+        <w:jc w:val="both"/>
+        <w:rPr>
+          <w:rFonts w:ascii="Times New Roman" w:hAnsi="Times New Roman" w:cs="Times New Roman"/>
+          <w:sz w:val="24"/>
+        </w:rPr>
+      </w:pPr>
+    </w:p>
+    <w:p>
+      <w:pPr>
+        <w:rPr>
+          <w:rFonts w:ascii="Times New Roman" w:hAnsi="Times New Roman" w:cs="Times New Roman"/>
+          <w:sz w:val="24"/>
+        </w:rPr>
+      </w:pPr>
+      <w:r>
+        <w:rPr>
+          <w:rFonts w:ascii="Times New Roman" w:hAnsi="Times New Roman" w:cs="Times New Roman"/>
+          <w:sz w:val="24"/>
+        </w:rPr>
+        <w:t>Bibliografia:</w:t>
+      </w:r>
+    </w:p>
+    <w:p>
+      <w:pPr>
+        <w:pStyle w:val="Akapitzlist"/>
+        <w:numPr>
+          <w:ilvl w:val="0"/>
+          <w:numId w:val="1"/>
+        </w:numPr>
+        <w:rPr>
+          <w:rFonts w:ascii="Times New Roman" w:hAnsi="Times New Roman" w:cs="Times New Roman"/>
+          <w:sz w:val="24"/>
+        </w:rPr>
+      </w:pPr>
+      <w:r>
+        <w:rPr>
+          <w:rFonts w:ascii="Times New Roman" w:hAnsi="Times New Roman" w:cs="Times New Roman"/>
+          <w:sz w:val="24"/>
+        </w:rPr>
+        <w:t xml:space="preserve">Blake, I., Seroussi, G., Smart, N., </w:t>
+      </w:r>
+      <w:r>
+        <w:rPr>
+          <w:rFonts w:ascii="Times New Roman" w:hAnsi="Times New Roman" w:cs="Times New Roman"/>
+          <w:i/>
+          <w:sz w:val="24"/>
+        </w:rPr>
+        <w:t>Krzywe eliptyczne w kryptografii</w:t>
+      </w:r>
+      <w:r>
+        <w:rPr>
+          <w:rFonts w:ascii="Times New Roman" w:hAnsi="Times New Roman" w:cs="Times New Roman"/>
+          <w:sz w:val="24"/>
+        </w:rPr>
+        <w:t xml:space="preserve">, WNT, </w:t>
+      </w:r>
+      <w:r>
+        <w:rPr>
+          <w:rFonts w:ascii="Times New Roman" w:hAnsi="Times New Roman" w:cs="Times New Roman"/>
+          <w:sz w:val="24"/>
+        </w:rPr>
+        <w:br/>
+      </w:r>
+      <w:r>
+        <w:rPr>
+          <w:rFonts w:ascii="Times New Roman" w:hAnsi="Times New Roman" w:cs="Times New Roman"/>
+          <w:sz w:val="24"/>
+        </w:rPr>
+        <w:t>Warszawa, 2004</w:t>
+      </w:r>
+    </w:p>
+    <w:p>
+      <w:pPr>
+        <w:pStyle w:val="Akapitzlist"/>
+        <w:numPr>
+          <w:ilvl w:val="0"/>
+          <w:numId w:val="1"/>
+        </w:numPr>
+        <w:rPr>
+          <w:rFonts w:ascii="Times New Roman" w:hAnsi="Times New Roman" w:cs="Times New Roman"/>
+          <w:sz w:val="24"/>
+        </w:rPr>
+      </w:pPr>
+      <w:r>
+        <w:rPr>
+          <w:rFonts w:ascii="Times New Roman" w:hAnsi="Times New Roman" w:cs="Times New Roman"/>
+          <w:sz w:val="24"/>
+        </w:rPr>
+        <w:t xml:space="preserve">Andrzej Chmielowiec, </w:t>
+      </w:r>
+      <w:r>
+        <w:rPr>
+          <w:rFonts w:ascii="Times New Roman" w:hAnsi="Times New Roman" w:cs="Times New Roman"/>
+          <w:i/>
+          <w:sz w:val="24"/>
+        </w:rPr>
+        <w:t>Wydajne metody generowania bezpiecznych parametrów algorytmów klucza publicznego</w:t>
+      </w:r>
+      <w:r>
+        <w:rPr>
+          <w:rFonts w:ascii="Times New Roman" w:hAnsi="Times New Roman" w:cs="Times New Roman"/>
+          <w:sz w:val="24"/>
+        </w:rPr>
+        <w:t>, Instytut Podstawowych Problemów Techniki PAN, Warszawa, 2012</w:t>
+      </w:r>
     </w:p>
     <w:sectPr>
       <w:pgSz w:w="11906" w:h="16838"/>
@@ -997,6 +1308,103 @@
     </w:p>
   </w:footnote>
 </w:footnotes>
+</file>
+
+<file path=word/numbering.xml><?xml version="1.0" encoding="utf-8"?>
+<w:numbering xmlns:wpc="http://schemas.microsoft.com/office/word/2010/wordprocessingCanvas" xmlns:mc="http://schemas.openxmlformats.org/markup-compatibility/2006" xmlns:o="urn:schemas-microsoft-com:office:office" xmlns:r="http://schemas.openxmlformats.org/officeDocument/2006/relationships" xmlns:m="http://schemas.openxmlformats.org/officeDocument/2006/math" xmlns:v="urn:schemas-microsoft-com:vml" xmlns:wp14="http://schemas.microsoft.com/office/word/2010/wordprocessingDrawing" xmlns:wp="http://schemas.openxmlformats.org/drawingml/2006/wordprocessingDrawing" xmlns:w10="urn:schemas-microsoft-com:office:word" xmlns:w="http://schemas.openxmlformats.org/wordprocessingml/2006/main" xmlns:w14="http://schemas.microsoft.com/office/word/2010/wordml" xmlns:w15="http://schemas.microsoft.com/office/word/2012/wordml" xmlns:wpg="http://schemas.microsoft.com/office/word/2010/wordprocessingGroup" xmlns:wpi="http://schemas.microsoft.com/office/word/2010/wordprocessingInk" xmlns:wne="http://schemas.microsoft.com/office/word/2006/wordml" xmlns:wps="http://schemas.microsoft.com/office/word/2010/wordprocessingShape" mc:Ignorable="w14 w15 wp14">
+  <w:abstractNum w:abstractNumId="0">
+    <w:nsid w:val="72184655"/>
+    <w:multiLevelType w:val="hybridMultilevel"/>
+    <w:tmpl w:val="C0367364"/>
+    <w:lvl w:ilvl="0" w:tplc="B8504EEA">
+      <w:start w:val="1"/>
+      <w:numFmt w:val="decimal"/>
+      <w:lvlText w:val="[%1]."/>
+      <w:lvlJc w:val="left"/>
+      <w:pPr>
+        <w:ind w:left="360" w:hanging="360"/>
+      </w:pPr>
+      <w:rPr>
+        <w:rFonts w:hint="default"/>
+      </w:rPr>
+    </w:lvl>
+    <w:lvl w:ilvl="1" w:tplc="04150019" w:tentative="1">
+      <w:start w:val="1"/>
+      <w:numFmt w:val="lowerLetter"/>
+      <w:lvlText w:val="%2."/>
+      <w:lvlJc w:val="left"/>
+      <w:pPr>
+        <w:ind w:left="1080" w:hanging="360"/>
+      </w:pPr>
+    </w:lvl>
+    <w:lvl w:ilvl="2" w:tplc="0415001B" w:tentative="1">
+      <w:start w:val="1"/>
+      <w:numFmt w:val="lowerRoman"/>
+      <w:lvlText w:val="%3."/>
+      <w:lvlJc w:val="right"/>
+      <w:pPr>
+        <w:ind w:left="1800" w:hanging="180"/>
+      </w:pPr>
+    </w:lvl>
+    <w:lvl w:ilvl="3" w:tplc="0415000F" w:tentative="1">
+      <w:start w:val="1"/>
+      <w:numFmt w:val="decimal"/>
+      <w:lvlText w:val="%4."/>
+      <w:lvlJc w:val="left"/>
+      <w:pPr>
+        <w:ind w:left="2520" w:hanging="360"/>
+      </w:pPr>
+    </w:lvl>
+    <w:lvl w:ilvl="4" w:tplc="04150019" w:tentative="1">
+      <w:start w:val="1"/>
+      <w:numFmt w:val="lowerLetter"/>
+      <w:lvlText w:val="%5."/>
+      <w:lvlJc w:val="left"/>
+      <w:pPr>
+        <w:ind w:left="3240" w:hanging="360"/>
+      </w:pPr>
+    </w:lvl>
+    <w:lvl w:ilvl="5" w:tplc="0415001B" w:tentative="1">
+      <w:start w:val="1"/>
+      <w:numFmt w:val="lowerRoman"/>
+      <w:lvlText w:val="%6."/>
+      <w:lvlJc w:val="right"/>
+      <w:pPr>
+        <w:ind w:left="3960" w:hanging="180"/>
+      </w:pPr>
+    </w:lvl>
+    <w:lvl w:ilvl="6" w:tplc="0415000F" w:tentative="1">
+      <w:start w:val="1"/>
+      <w:numFmt w:val="decimal"/>
+      <w:lvlText w:val="%7."/>
+      <w:lvlJc w:val="left"/>
+      <w:pPr>
+        <w:ind w:left="4680" w:hanging="360"/>
+      </w:pPr>
+    </w:lvl>
+    <w:lvl w:ilvl="7" w:tplc="04150019" w:tentative="1">
+      <w:start w:val="1"/>
+      <w:numFmt w:val="lowerLetter"/>
+      <w:lvlText w:val="%8."/>
+      <w:lvlJc w:val="left"/>
+      <w:pPr>
+        <w:ind w:left="5400" w:hanging="360"/>
+      </w:pPr>
+    </w:lvl>
+    <w:lvl w:ilvl="8" w:tplc="0415001B" w:tentative="1">
+      <w:start w:val="1"/>
+      <w:numFmt w:val="lowerRoman"/>
+      <w:lvlText w:val="%9."/>
+      <w:lvlJc w:val="right"/>
+      <w:pPr>
+        <w:ind w:left="6120" w:hanging="180"/>
+      </w:pPr>
+    </w:lvl>
+  </w:abstractNum>
+  <w:num w:numId="1">
+    <w:abstractNumId w:val="0"/>
+  </w:num>
+</w:numbering>
 </file>
 
 <file path=word/styles.xml><?xml version="1.0" encoding="utf-8"?>
@@ -1389,17 +1797,17 @@
     <w:lsdException w:name="List Table 6 Colorful Accent 6" w:uiPriority="51"/>
     <w:lsdException w:name="List Table 7 Colorful Accent 6" w:uiPriority="52"/>
   </w:latentStyles>
-  <w:style w:type="paragraph" w:default="1" w:styleId="a">
+  <w:style w:type="paragraph" w:default="1" w:styleId="Normalny">
     <w:name w:val="Normal"/>
     <w:qFormat/>
   </w:style>
-  <w:style w:type="character" w:default="1" w:styleId="a0">
+  <w:style w:type="character" w:default="1" w:styleId="Domylnaczcionkaakapitu">
     <w:name w:val="Default Paragraph Font"/>
     <w:uiPriority w:val="1"/>
     <w:semiHidden/>
     <w:unhideWhenUsed/>
   </w:style>
-  <w:style w:type="table" w:default="1" w:styleId="a1">
+  <w:style w:type="table" w:default="1" w:styleId="Standardowy">
     <w:name w:val="Normal Table"/>
     <w:uiPriority w:val="99"/>
     <w:semiHidden/>
@@ -1414,16 +1822,16 @@
       </w:tblCellMar>
     </w:tblPr>
   </w:style>
-  <w:style w:type="numbering" w:default="1" w:styleId="a2">
+  <w:style w:type="numbering" w:default="1" w:styleId="Bezlisty">
     <w:name w:val="No List"/>
     <w:uiPriority w:val="99"/>
     <w:semiHidden/>
     <w:unhideWhenUsed/>
   </w:style>
-  <w:style w:type="paragraph" w:styleId="a3">
+  <w:style w:type="paragraph" w:styleId="Tekstprzypisukocowego">
     <w:name w:val="endnote text"/>
-    <w:basedOn w:val="a"/>
-    <w:link w:val="a4"/>
+    <w:basedOn w:val="Normalny"/>
+    <w:link w:val="TekstprzypisukocowegoZnak"/>
     <w:uiPriority w:val="99"/>
     <w:semiHidden/>
     <w:unhideWhenUsed/>
@@ -1436,10 +1844,10 @@
       <w:szCs w:val="20"/>
     </w:rPr>
   </w:style>
-  <w:style w:type="character" w:customStyle="1" w:styleId="a4">
-    <w:name w:val="Текст концевой сноски Знак"/>
-    <w:basedOn w:val="a0"/>
-    <w:link w:val="a3"/>
+  <w:style w:type="character" w:customStyle="1" w:styleId="TekstprzypisukocowegoZnak">
+    <w:name w:val="Tekst przypisu końcowego Znak"/>
+    <w:basedOn w:val="Domylnaczcionkaakapitu"/>
+    <w:link w:val="Tekstprzypisukocowego"/>
     <w:uiPriority w:val="99"/>
     <w:semiHidden/>
     <w:rsid w:val="00422CE8"/>
@@ -1448,9 +1856,9 @@
       <w:szCs w:val="20"/>
     </w:rPr>
   </w:style>
-  <w:style w:type="character" w:styleId="a5">
+  <w:style w:type="character" w:styleId="Odwoanieprzypisukocowego">
     <w:name w:val="endnote reference"/>
-    <w:basedOn w:val="a0"/>
+    <w:basedOn w:val="Domylnaczcionkaakapitu"/>
     <w:uiPriority w:val="99"/>
     <w:semiHidden/>
     <w:unhideWhenUsed/>
@@ -1458,6 +1866,43 @@
     <w:rPr>
       <w:vertAlign w:val="superscript"/>
     </w:rPr>
+  </w:style>
+  <w:style w:type="paragraph" w:styleId="Akapitzlist">
+    <w:name w:val="List Paragraph"/>
+    <w:basedOn w:val="Normalny"/>
+    <w:uiPriority w:val="34"/>
+    <w:qFormat/>
+    <w:rsid w:val="0099282B"/>
+    <w:pPr>
+      <w:ind w:left="720"/>
+      <w:contextualSpacing/>
+    </w:pPr>
+  </w:style>
+  <w:style w:type="table" w:styleId="Tabela-Siatka">
+    <w:name w:val="Table Grid"/>
+    <w:basedOn w:val="Standardowy"/>
+    <w:uiPriority w:val="39"/>
+    <w:rsid w:val="00621D47"/>
+    <w:pPr>
+      <w:spacing w:after="0" w:line="240" w:lineRule="auto"/>
+    </w:pPr>
+    <w:tblPr>
+      <w:tblInd w:w="0" w:type="dxa"/>
+      <w:tblBorders>
+        <w:top w:val="single" w:sz="4" w:space="0" w:color="auto"/>
+        <w:left w:val="single" w:sz="4" w:space="0" w:color="auto"/>
+        <w:bottom w:val="single" w:sz="4" w:space="0" w:color="auto"/>
+        <w:right w:val="single" w:sz="4" w:space="0" w:color="auto"/>
+        <w:insideH w:val="single" w:sz="4" w:space="0" w:color="auto"/>
+        <w:insideV w:val="single" w:sz="4" w:space="0" w:color="auto"/>
+      </w:tblBorders>
+      <w:tblCellMar>
+        <w:top w:w="0" w:type="dxa"/>
+        <w:left w:w="108" w:type="dxa"/>
+        <w:bottom w:w="0" w:type="dxa"/>
+        <w:right w:w="108" w:type="dxa"/>
+      </w:tblCellMar>
+    </w:tblPr>
   </w:style>
 </w:styles>
 </file>

</xml_diff>

<commit_message>
koncowa wersja dokumentacji wstepnej
</commit_message>
<xml_diff>
--- a/MKOI_part-1.docx
+++ b/MKOI_part-1.docx
@@ -75,7 +75,6 @@
               </w:rPr>
               <w:t xml:space="preserve">prowadzący: </w:t>
             </w:r>
-            <w:bookmarkStart w:id="0" w:name="_GoBack"/>
             <w:r>
               <w:rPr>
                 <w:rFonts w:ascii="Times New Roman" w:hAnsi="Times New Roman" w:cs="Times New Roman"/>
@@ -85,7 +84,6 @@
               </w:rPr>
               <w:t>mgr inż. Mariusz Sepczuk</w:t>
             </w:r>
-            <w:bookmarkEnd w:id="0"/>
             <w:r>
               <w:rPr>
                 <w:rFonts w:ascii="Arial" w:hAnsi="Arial" w:cs="Arial"/>
@@ -175,72 +173,130 @@
           <w:sz w:val="24"/>
         </w:rPr>
       </w:pPr>
-      <w:r>
-        <w:rPr>
-          <w:i/>
-          <w:sz w:val="24"/>
-        </w:rPr>
-        <w:t>y</w:t>
-      </w:r>
-      <w:r>
-        <w:rPr>
-          <w:i/>
-          <w:sz w:val="24"/>
-          <w:vertAlign w:val="superscript"/>
-        </w:rPr>
-        <w:t>2</w:t>
-      </w:r>
-      <w:r>
-        <w:rPr>
-          <w:i/>
-          <w:sz w:val="24"/>
-        </w:rPr>
-        <w:t xml:space="preserve"> + xy = x</w:t>
-      </w:r>
-      <w:r>
-        <w:rPr>
-          <w:i/>
-          <w:sz w:val="24"/>
-          <w:vertAlign w:val="superscript"/>
-        </w:rPr>
-        <w:t>3</w:t>
-      </w:r>
-      <w:r>
-        <w:rPr>
-          <w:i/>
-          <w:sz w:val="24"/>
-        </w:rPr>
-        <w:t xml:space="preserve"> + </w:t>
-      </w:r>
-      <w:r>
-        <w:rPr>
-          <w:i/>
-          <w:sz w:val="24"/>
-        </w:rPr>
-        <w:t>a</w:t>
-      </w:r>
-      <w:r>
-        <w:rPr>
-          <w:i/>
-          <w:sz w:val="24"/>
-        </w:rPr>
-        <w:t>x</w:t>
-      </w:r>
-      <w:r>
-        <w:rPr>
-          <w:i/>
-          <w:sz w:val="24"/>
-          <w:vertAlign w:val="superscript"/>
-        </w:rPr>
-        <w:t>2</w:t>
-      </w:r>
-      <w:r>
-        <w:rPr>
-          <w:i/>
-          <w:sz w:val="24"/>
-        </w:rPr>
-        <w:t xml:space="preserve"> + b</w:t>
-      </w:r>
+      <m:oMath>
+        <m:sSup>
+          <m:sSupPr>
+            <m:ctrlPr>
+              <w:rPr>
+                <w:rFonts w:ascii="Cambria Math" w:hAnsi="Cambria Math"/>
+                <w:i/>
+                <w:sz w:val="24"/>
+              </w:rPr>
+            </m:ctrlPr>
+          </m:sSupPr>
+          <m:e>
+            <m:r>
+              <w:rPr>
+                <w:rFonts w:ascii="Cambria Math" w:hAnsi="Cambria Math"/>
+                <w:sz w:val="24"/>
+              </w:rPr>
+              <m:t>Y</m:t>
+            </m:r>
+          </m:e>
+          <m:sup>
+            <m:r>
+              <w:rPr>
+                <w:rFonts w:ascii="Cambria Math" w:hAnsi="Cambria Math"/>
+                <w:sz w:val="24"/>
+              </w:rPr>
+              <m:t>2</m:t>
+            </m:r>
+          </m:sup>
+        </m:sSup>
+        <m:r>
+          <w:rPr>
+            <w:rFonts w:ascii="Cambria Math" w:hAnsi="Cambria Math"/>
+            <w:sz w:val="24"/>
+          </w:rPr>
+          <m:t xml:space="preserve">+XY= </m:t>
+        </m:r>
+        <m:sSup>
+          <m:sSupPr>
+            <m:ctrlPr>
+              <w:rPr>
+                <w:rFonts w:ascii="Cambria Math" w:hAnsi="Cambria Math"/>
+                <w:i/>
+                <w:sz w:val="24"/>
+              </w:rPr>
+            </m:ctrlPr>
+          </m:sSupPr>
+          <m:e>
+            <m:r>
+              <w:rPr>
+                <w:rFonts w:ascii="Cambria Math" w:hAnsi="Cambria Math"/>
+                <w:sz w:val="24"/>
+              </w:rPr>
+              <m:t>X</m:t>
+            </m:r>
+          </m:e>
+          <m:sup>
+            <m:r>
+              <w:rPr>
+                <w:rFonts w:ascii="Cambria Math" w:hAnsi="Cambria Math"/>
+                <w:sz w:val="24"/>
+              </w:rPr>
+              <m:t>3</m:t>
+            </m:r>
+          </m:sup>
+        </m:sSup>
+        <m:r>
+          <w:rPr>
+            <w:rFonts w:ascii="Cambria Math" w:hAnsi="Cambria Math"/>
+            <w:sz w:val="24"/>
+          </w:rPr>
+          <m:t xml:space="preserve">+ </m:t>
+        </m:r>
+        <m:r>
+          <w:rPr>
+            <w:rFonts w:ascii="Cambria Math" w:hAnsi="Cambria Math"/>
+            <w:sz w:val="24"/>
+          </w:rPr>
+          <m:t>a</m:t>
+        </m:r>
+        <m:sSup>
+          <m:sSupPr>
+            <m:ctrlPr>
+              <w:rPr>
+                <w:rFonts w:ascii="Cambria Math" w:hAnsi="Cambria Math"/>
+                <w:i/>
+                <w:sz w:val="24"/>
+              </w:rPr>
+            </m:ctrlPr>
+          </m:sSupPr>
+          <m:e>
+            <m:r>
+              <w:rPr>
+                <w:rFonts w:ascii="Cambria Math" w:hAnsi="Cambria Math"/>
+                <w:sz w:val="24"/>
+              </w:rPr>
+              <m:t>X</m:t>
+            </m:r>
+          </m:e>
+          <m:sup>
+            <m:r>
+              <w:rPr>
+                <w:rFonts w:ascii="Cambria Math" w:hAnsi="Cambria Math"/>
+                <w:sz w:val="24"/>
+              </w:rPr>
+              <m:t>2</m:t>
+            </m:r>
+          </m:sup>
+        </m:sSup>
+        <m:r>
+          <w:rPr>
+            <w:rFonts w:ascii="Cambria Math" w:hAnsi="Cambria Math"/>
+            <w:sz w:val="24"/>
+          </w:rPr>
+          <m:t xml:space="preserve">+ </m:t>
+        </m:r>
+        <m:r>
+          <w:rPr>
+            <w:rFonts w:ascii="Cambria Math" w:hAnsi="Cambria Math"/>
+            <w:sz w:val="24"/>
+          </w:rPr>
+          <m:t>b</m:t>
+        </m:r>
+      </m:oMath>
       <w:r>
         <w:rPr>
           <w:sz w:val="24"/>
@@ -884,21 +940,7 @@
           <w:rFonts w:ascii="Times New Roman" w:hAnsi="Times New Roman" w:cs="Times New Roman"/>
           <w:sz w:val="24"/>
         </w:rPr>
-        <w:t>-1].</w:t>
-      </w:r>
-      <w:r>
-        <w:rPr>
-          <w:rFonts w:ascii="Times New Roman" w:hAnsi="Times New Roman" w:cs="Times New Roman"/>
-          <w:sz w:val="24"/>
-        </w:rPr>
-        <w:t xml:space="preserve"> Jej pierwszość sprawdzana będzie testem Rabina-Millera.</w:t>
-      </w:r>
-      <w:r>
-        <w:rPr>
-          <w:rFonts w:ascii="Times New Roman" w:hAnsi="Times New Roman" w:cs="Times New Roman"/>
-          <w:sz w:val="24"/>
-        </w:rPr>
-        <w:t xml:space="preserve"> Następnie muszą być stworzone klucze </w:t>
+        <w:t xml:space="preserve">-1]. Następnie muszą być stworzone klucze </w:t>
       </w:r>
       <w:r>
         <w:rPr>
@@ -1178,6 +1220,8 @@
           <w:sz w:val="24"/>
         </w:rPr>
       </w:pPr>
+      <w:bookmarkStart w:id="0" w:name="_GoBack"/>
+      <w:bookmarkEnd w:id="0"/>
       <w:r>
         <w:rPr>
           <w:rFonts w:ascii="Times New Roman" w:hAnsi="Times New Roman" w:cs="Times New Roman"/>
@@ -1315,11 +1359,11 @@
   <w:abstractNum w:abstractNumId="0">
     <w:nsid w:val="72184655"/>
     <w:multiLevelType w:val="hybridMultilevel"/>
-    <w:tmpl w:val="C0367364"/>
-    <w:lvl w:ilvl="0" w:tplc="B8504EEA">
+    <w:tmpl w:val="FA80AB2C"/>
+    <w:lvl w:ilvl="0" w:tplc="279630DE">
       <w:start w:val="1"/>
       <w:numFmt w:val="decimal"/>
-      <w:lvlText w:val="[%1]."/>
+      <w:lvlText w:val="[%1]"/>
       <w:lvlJc w:val="left"/>
       <w:pPr>
         <w:ind w:left="360" w:hanging="360"/>

</xml_diff>